<commit_message>
updated jobs in data project
</commit_message>
<xml_diff>
--- a/Excel Projects/Jobs In Data Project.docx
+++ b/Excel Projects/Jobs In Data Project.docx
@@ -11,7 +11,17 @@
       </w:r>
     </w:p>
     <w:p>
+      <w:pPr>
+        <w:rPr>
+          <w:b/>
+          <w:bCs/>
+        </w:rPr>
+      </w:pPr>
       <w:r>
+        <w:rPr>
+          <w:b/>
+          <w:bCs/>
+        </w:rPr>
         <w:t>Introduction</w:t>
       </w:r>
     </w:p>
@@ -32,7 +42,17 @@
       </w:r>
     </w:p>
     <w:p>
+      <w:pPr>
+        <w:rPr>
+          <w:b/>
+          <w:bCs/>
+        </w:rPr>
+      </w:pPr>
       <w:r>
+        <w:rPr>
+          <w:b/>
+          <w:bCs/>
+        </w:rPr>
         <w:t>Tools</w:t>
       </w:r>
     </w:p>
@@ -45,13 +65,35 @@
       </w:r>
     </w:p>
     <w:p>
+      <w:pPr>
+        <w:rPr>
+          <w:b/>
+          <w:bCs/>
+          <w:i/>
+          <w:iCs/>
+        </w:rPr>
+      </w:pPr>
       <w:r>
+        <w:rPr>
+          <w:b/>
+          <w:bCs/>
+          <w:i/>
+          <w:iCs/>
+        </w:rPr>
         <w:t>Cleaning process</w:t>
       </w:r>
     </w:p>
     <w:p>
       <w:r>
-        <w:t xml:space="preserve">I started the analysis process by cleaning the data and ridding the data off unwanted and unused columns. I began by getting used to the data. After getting familiar with the dataset, I proceeded to removing blank columns, and there 5 columns namely, country, email, os, browser. </w:t>
+        <w:t xml:space="preserve">I started the analysis process by cleaning the data and ridding the data off unwanted and unused columns. I began by getting used to the data. After getting familiar with the dataset, I proceeded to removing blank columns, and there 5 columns namely, country, email, </w:t>
+      </w:r>
+      <w:proofErr w:type="spellStart"/>
+      <w:r>
+        <w:t>os</w:t>
+      </w:r>
+      <w:proofErr w:type="spellEnd"/>
+      <w:r>
+        <w:t xml:space="preserve">, browser. </w:t>
       </w:r>
       <w:r>
         <w:t>These columns</w:t>
@@ -66,7 +108,21 @@
       </w:r>
     </w:p>
     <w:p>
+      <w:pPr>
+        <w:rPr>
+          <w:b/>
+          <w:bCs/>
+          <w:i/>
+          <w:iCs/>
+        </w:rPr>
+      </w:pPr>
       <w:r>
+        <w:rPr>
+          <w:b/>
+          <w:bCs/>
+          <w:i/>
+          <w:iCs/>
+        </w:rPr>
         <w:t>Insights</w:t>
       </w:r>
     </w:p>
@@ -77,8 +133,16 @@
           <w:ilvl w:val="0"/>
           <w:numId w:val="1"/>
         </w:numPr>
+        <w:rPr>
+          <w:b/>
+          <w:bCs/>
+        </w:rPr>
       </w:pPr>
       <w:r>
+        <w:rPr>
+          <w:b/>
+          <w:bCs/>
+        </w:rPr>
         <w:t>How many People took the survey?</w:t>
       </w:r>
     </w:p>
@@ -94,8 +158,16 @@
           <w:ilvl w:val="0"/>
           <w:numId w:val="1"/>
         </w:numPr>
+        <w:rPr>
+          <w:b/>
+          <w:bCs/>
+        </w:rPr>
       </w:pPr>
       <w:r>
+        <w:rPr>
+          <w:b/>
+          <w:bCs/>
+        </w:rPr>
         <w:t>When did the survey start, date and time the survey was first taken, and last taken?</w:t>
       </w:r>
     </w:p>
@@ -106,7 +178,7 @@
         </w:rPr>
         <w:lastRenderedPageBreak/>
         <w:drawing>
-          <wp:anchor distT="0" distB="0" distL="114300" distR="114300" simplePos="0" relativeHeight="251658240" behindDoc="0" locked="0" layoutInCell="1" allowOverlap="1" wp14:anchorId="073098EC" wp14:editId="76640ACB">
+          <wp:anchor distT="0" distB="0" distL="114300" distR="114300" simplePos="0" relativeHeight="251658240" behindDoc="0" locked="0" layoutInCell="1" allowOverlap="1" wp14:anchorId="073098EC" wp14:editId="6B635CFD">
             <wp:simplePos x="0" y="0"/>
             <wp:positionH relativeFrom="column">
               <wp:posOffset>802005</wp:posOffset>
@@ -164,8 +236,16 @@
           <w:ilvl w:val="0"/>
           <w:numId w:val="1"/>
         </w:numPr>
+        <w:rPr>
+          <w:b/>
+          <w:bCs/>
+        </w:rPr>
       </w:pPr>
       <w:r>
+        <w:rPr>
+          <w:b/>
+          <w:bCs/>
+        </w:rPr>
         <w:t>Which job role had the highest number taking the survey?</w:t>
       </w:r>
     </w:p>
@@ -175,7 +255,7 @@
           <w:noProof/>
         </w:rPr>
         <w:drawing>
-          <wp:anchor distT="0" distB="0" distL="114300" distR="114300" simplePos="0" relativeHeight="251659264" behindDoc="0" locked="0" layoutInCell="1" allowOverlap="1" wp14:anchorId="0EF9635F" wp14:editId="1C63B84E">
+          <wp:anchor distT="0" distB="0" distL="114300" distR="114300" simplePos="0" relativeHeight="251659264" behindDoc="0" locked="0" layoutInCell="1" allowOverlap="1" wp14:anchorId="0EF9635F" wp14:editId="5B66866A">
             <wp:simplePos x="0" y="0"/>
             <wp:positionH relativeFrom="margin">
               <wp:posOffset>1336675</wp:posOffset>
@@ -229,20 +309,44 @@
           <w:ilvl w:val="0"/>
           <w:numId w:val="1"/>
         </w:numPr>
+        <w:rPr>
+          <w:b/>
+          <w:bCs/>
+        </w:rPr>
       </w:pPr>
       <w:r>
+        <w:rPr>
+          <w:b/>
+          <w:bCs/>
+        </w:rPr>
         <w:t xml:space="preserve">How many </w:t>
       </w:r>
       <w:r>
+        <w:rPr>
+          <w:b/>
+          <w:bCs/>
+        </w:rPr>
         <w:t xml:space="preserve">people </w:t>
       </w:r>
       <w:r>
+        <w:rPr>
+          <w:b/>
+          <w:bCs/>
+        </w:rPr>
         <w:t xml:space="preserve">switched </w:t>
       </w:r>
       <w:r>
+        <w:rPr>
+          <w:b/>
+          <w:bCs/>
+        </w:rPr>
         <w:t>profession</w:t>
       </w:r>
       <w:r>
+        <w:rPr>
+          <w:b/>
+          <w:bCs/>
+        </w:rPr>
         <w:t xml:space="preserve"> into data? </w:t>
       </w:r>
     </w:p>
@@ -267,8 +371,16 @@
           <w:ilvl w:val="0"/>
           <w:numId w:val="1"/>
         </w:numPr>
+        <w:rPr>
+          <w:b/>
+          <w:bCs/>
+        </w:rPr>
       </w:pPr>
       <w:r>
+        <w:rPr>
+          <w:b/>
+          <w:bCs/>
+        </w:rPr>
         <w:t>How many people found it difficult to break into Data?</w:t>
       </w:r>
     </w:p>
@@ -279,7 +391,7 @@
         </w:rPr>
         <w:lastRenderedPageBreak/>
         <w:drawing>
-          <wp:anchor distT="0" distB="0" distL="114300" distR="114300" simplePos="0" relativeHeight="251660288" behindDoc="0" locked="0" layoutInCell="1" allowOverlap="1" wp14:anchorId="76947B21" wp14:editId="23046006">
+          <wp:anchor distT="0" distB="0" distL="114300" distR="114300" simplePos="0" relativeHeight="251660288" behindDoc="0" locked="0" layoutInCell="1" allowOverlap="1" wp14:anchorId="76947B21" wp14:editId="073F86C0">
             <wp:simplePos x="0" y="0"/>
             <wp:positionH relativeFrom="column">
               <wp:posOffset>1181735</wp:posOffset>
@@ -323,8 +435,16 @@
           <w:ilvl w:val="0"/>
           <w:numId w:val="1"/>
         </w:numPr>
+        <w:rPr>
+          <w:b/>
+          <w:bCs/>
+        </w:rPr>
       </w:pPr>
       <w:r>
+        <w:rPr>
+          <w:b/>
+          <w:bCs/>
+        </w:rPr>
         <w:t>How many people switched roles to become the respective roles?</w:t>
       </w:r>
     </w:p>
@@ -334,7 +454,7 @@
           <w:noProof/>
         </w:rPr>
         <w:drawing>
-          <wp:anchor distT="0" distB="0" distL="114300" distR="114300" simplePos="0" relativeHeight="251661312" behindDoc="0" locked="0" layoutInCell="1" allowOverlap="1" wp14:anchorId="11F0A3D2" wp14:editId="2369883D">
+          <wp:anchor distT="0" distB="0" distL="114300" distR="114300" simplePos="0" relativeHeight="251661312" behindDoc="0" locked="0" layoutInCell="1" allowOverlap="1" wp14:anchorId="11F0A3D2" wp14:editId="2B2118FE">
             <wp:simplePos x="0" y="0"/>
             <wp:positionH relativeFrom="column">
               <wp:posOffset>1345565</wp:posOffset>
@@ -381,8 +501,16 @@
           <w:ilvl w:val="0"/>
           <w:numId w:val="1"/>
         </w:numPr>
+        <w:rPr>
+          <w:b/>
+          <w:bCs/>
+        </w:rPr>
       </w:pPr>
       <w:r>
+        <w:rPr>
+          <w:b/>
+          <w:bCs/>
+        </w:rPr>
         <w:t>What is the average salary range for each role?</w:t>
       </w:r>
     </w:p>
@@ -403,23 +531,29 @@
           <w:ilvl w:val="0"/>
           <w:numId w:val="1"/>
         </w:numPr>
+        <w:rPr>
+          <w:b/>
+          <w:bCs/>
+        </w:rPr>
       </w:pPr>
       <w:r>
         <w:rPr>
+          <w:b/>
+          <w:bCs/>
           <w:noProof/>
         </w:rPr>
         <w:lastRenderedPageBreak/>
         <w:drawing>
-          <wp:anchor distT="0" distB="0" distL="114300" distR="114300" simplePos="0" relativeHeight="251662336" behindDoc="0" locked="0" layoutInCell="1" allowOverlap="1" wp14:anchorId="0A8F6D03" wp14:editId="0E8FDD95">
+          <wp:anchor distT="0" distB="0" distL="114300" distR="114300" simplePos="0" relativeHeight="251662336" behindDoc="0" locked="0" layoutInCell="1" allowOverlap="1" wp14:anchorId="0A8F6D03" wp14:editId="2E197A76">
             <wp:simplePos x="0" y="0"/>
             <wp:positionH relativeFrom="column">
               <wp:posOffset>1250315</wp:posOffset>
             </wp:positionH>
-            <wp:positionV relativeFrom="paragraph">
-              <wp:posOffset>0</wp:posOffset>
+            <wp:positionV relativeFrom="margin">
+              <wp:align>top</wp:align>
             </wp:positionV>
-            <wp:extent cx="3482975" cy="1983740"/>
-            <wp:effectExtent l="0" t="0" r="3175" b="0"/>
+            <wp:extent cx="3726180" cy="1983740"/>
+            <wp:effectExtent l="0" t="0" r="7620" b="0"/>
             <wp:wrapTopAndBottom/>
             <wp:docPr id="1085860748" name="Chart 1">
               <a:extLst xmlns:a="http://schemas.openxmlformats.org/drawingml/2006/main">
@@ -444,6 +578,10 @@
         </w:drawing>
       </w:r>
       <w:r>
+        <w:rPr>
+          <w:b/>
+          <w:bCs/>
+        </w:rPr>
         <w:t>What is the average salary for the various industries?</w:t>
       </w:r>
     </w:p>
@@ -508,8 +646,16 @@
           <w:ilvl w:val="0"/>
           <w:numId w:val="1"/>
         </w:numPr>
+        <w:rPr>
+          <w:b/>
+          <w:bCs/>
+        </w:rPr>
       </w:pPr>
       <w:r>
+        <w:rPr>
+          <w:b/>
+          <w:bCs/>
+        </w:rPr>
         <w:t>Which programming language was most preferred?</w:t>
       </w:r>
     </w:p>
@@ -570,8 +716,16 @@
           <w:ilvl w:val="0"/>
           <w:numId w:val="1"/>
         </w:numPr>
+        <w:rPr>
+          <w:b/>
+          <w:bCs/>
+        </w:rPr>
       </w:pPr>
       <w:r>
+        <w:rPr>
+          <w:b/>
+          <w:bCs/>
+        </w:rPr>
         <w:t xml:space="preserve">What was most important to the survey takers if they were taking a new job today? </w:t>
       </w:r>
     </w:p>
@@ -626,8 +780,16 @@
           <w:ilvl w:val="0"/>
           <w:numId w:val="1"/>
         </w:numPr>
+        <w:rPr>
+          <w:b/>
+          <w:bCs/>
+        </w:rPr>
       </w:pPr>
       <w:r>
+        <w:rPr>
+          <w:b/>
+          <w:bCs/>
+        </w:rPr>
         <w:t>What is the gender distribution of the survey takers?</w:t>
       </w:r>
     </w:p>
@@ -639,10 +801,7 @@
         <w:t>468 of the survey takers were males</w:t>
       </w:r>
       <w:r>
-        <w:t xml:space="preserve"> contributing </w:t>
-      </w:r>
-      <w:r>
-        <w:t>74.29%</w:t>
+        <w:t xml:space="preserve"> contributing 74.29%</w:t>
       </w:r>
       <w:r>
         <w:t xml:space="preserve">, </w:t>
@@ -654,10 +813,7 @@
         <w:t>162 were female</w:t>
       </w:r>
       <w:r>
-        <w:t>25.71</w:t>
-      </w:r>
-      <w:r>
-        <w:t>%</w:t>
+        <w:t>25.71%</w:t>
       </w:r>
       <w:r>
         <w:t xml:space="preserve">. </w:t>
@@ -670,8 +826,16 @@
           <w:ilvl w:val="0"/>
           <w:numId w:val="1"/>
         </w:numPr>
+        <w:rPr>
+          <w:b/>
+          <w:bCs/>
+        </w:rPr>
       </w:pPr>
       <w:r>
+        <w:rPr>
+          <w:b/>
+          <w:bCs/>
+        </w:rPr>
         <w:t>What is the maximum age, minimum age, average age?</w:t>
       </w:r>
     </w:p>
@@ -702,8 +866,16 @@
           <w:ilvl w:val="0"/>
           <w:numId w:val="1"/>
         </w:numPr>
+        <w:rPr>
+          <w:b/>
+          <w:bCs/>
+        </w:rPr>
       </w:pPr>
       <w:r>
+        <w:rPr>
+          <w:b/>
+          <w:bCs/>
+        </w:rPr>
         <w:t>Which countries did most live in?</w:t>
       </w:r>
     </w:p>
@@ -713,7 +885,7 @@
           <w:noProof/>
         </w:rPr>
         <w:drawing>
-          <wp:anchor distT="0" distB="0" distL="114300" distR="114300" simplePos="0" relativeHeight="251666432" behindDoc="0" locked="0" layoutInCell="1" allowOverlap="1" wp14:anchorId="0E723114" wp14:editId="0CB71447">
+          <wp:anchor distT="0" distB="0" distL="114300" distR="114300" simplePos="0" relativeHeight="251666432" behindDoc="0" locked="0" layoutInCell="1" allowOverlap="1" wp14:anchorId="0E723114" wp14:editId="227BDE3B">
             <wp:simplePos x="0" y="0"/>
             <wp:positionH relativeFrom="column">
               <wp:posOffset>939872</wp:posOffset>
@@ -763,8 +935,16 @@
           <w:ilvl w:val="0"/>
           <w:numId w:val="1"/>
         </w:numPr>
+        <w:rPr>
+          <w:b/>
+          <w:bCs/>
+        </w:rPr>
       </w:pPr>
       <w:r>
+        <w:rPr>
+          <w:b/>
+          <w:bCs/>
+        </w:rPr>
         <w:lastRenderedPageBreak/>
         <w:t xml:space="preserve"> What is the highest level of education for our survey takers?</w:t>
       </w:r>
@@ -775,7 +955,7 @@
           <w:noProof/>
         </w:rPr>
         <w:drawing>
-          <wp:anchor distT="0" distB="0" distL="114300" distR="114300" simplePos="0" relativeHeight="251667456" behindDoc="0" locked="0" layoutInCell="1" allowOverlap="1" wp14:anchorId="539A5129" wp14:editId="17BC3D93">
+          <wp:anchor distT="0" distB="0" distL="114300" distR="114300" simplePos="0" relativeHeight="251667456" behindDoc="0" locked="0" layoutInCell="1" allowOverlap="1" wp14:anchorId="539A5129" wp14:editId="05093D5A">
             <wp:simplePos x="0" y="0"/>
             <wp:positionH relativeFrom="margin">
               <wp:align>center</wp:align>
@@ -831,8 +1011,16 @@
           <w:ilvl w:val="0"/>
           <w:numId w:val="1"/>
         </w:numPr>
+        <w:rPr>
+          <w:b/>
+          <w:bCs/>
+        </w:rPr>
       </w:pPr>
       <w:r>
+        <w:rPr>
+          <w:b/>
+          <w:bCs/>
+        </w:rPr>
         <w:t>What is the average salary of various level of education holders?</w:t>
       </w:r>
     </w:p>
@@ -937,9 +1125,17 @@
           <w:ilvl w:val="0"/>
           <w:numId w:val="1"/>
         </w:numPr>
+        <w:rPr>
+          <w:b/>
+          <w:bCs/>
+        </w:rPr>
       </w:pPr>
       <w:r>
-        <w:t>18. Which ethnicity are in data more?</w:t>
+        <w:rPr>
+          <w:b/>
+          <w:bCs/>
+        </w:rPr>
+        <w:t>Which ethnicity are in data more?</w:t>
       </w:r>
     </w:p>
     <w:p>
@@ -975,7 +1171,7 @@
         </w:rPr>
         <w:lastRenderedPageBreak/>
         <w:drawing>
-          <wp:anchor distT="0" distB="0" distL="114300" distR="114300" simplePos="0" relativeHeight="251669504" behindDoc="0" locked="0" layoutInCell="1" allowOverlap="1" wp14:anchorId="2613B5C3" wp14:editId="14C68865">
+          <wp:anchor distT="0" distB="0" distL="114300" distR="114300" simplePos="0" relativeHeight="251669504" behindDoc="0" locked="0" layoutInCell="1" allowOverlap="1" wp14:anchorId="2613B5C3" wp14:editId="3CB16EA1">
             <wp:simplePos x="0" y="0"/>
             <wp:positionH relativeFrom="margin">
               <wp:posOffset>1112520</wp:posOffset>
@@ -2434,20 +2630,6 @@
         </c:scaling>
         <c:delete val="1"/>
         <c:axPos val="l"/>
-        <c:majorGridlines>
-          <c:spPr>
-            <a:ln w="9525" cap="flat" cmpd="sng" algn="ctr">
-              <a:solidFill>
-                <a:schemeClr val="tx1">
-                  <a:lumMod val="15000"/>
-                  <a:lumOff val="85000"/>
-                </a:schemeClr>
-              </a:solidFill>
-              <a:round/>
-            </a:ln>
-            <a:effectLst/>
-          </c:spPr>
-        </c:majorGridlines>
         <c:title>
           <c:tx>
             <c:rich>
@@ -2541,12 +2723,7 @@
       <a:schemeClr val="bg1"/>
     </a:solidFill>
     <a:ln w="9525" cap="flat" cmpd="sng" algn="ctr">
-      <a:solidFill>
-        <a:schemeClr val="tx1">
-          <a:lumMod val="15000"/>
-          <a:lumOff val="85000"/>
-        </a:schemeClr>
-      </a:solidFill>
+      <a:noFill/>
       <a:round/>
     </a:ln>
     <a:effectLst/>
@@ -2962,7 +3139,7 @@
           </c:tx>
           <c:spPr>
             <a:solidFill>
-              <a:srgbClr val="FFFF00"/>
+              <a:srgbClr val="0070C0"/>
             </a:solidFill>
             <a:ln>
               <a:noFill/>
@@ -4142,7 +4319,7 @@
           </c:tx>
           <c:spPr>
             <a:solidFill>
-              <a:srgbClr val="00B050"/>
+              <a:srgbClr val="0070C0"/>
             </a:solidFill>
             <a:ln>
               <a:noFill/>
@@ -4791,7 +4968,7 @@
           </c:tx>
           <c:spPr>
             <a:solidFill>
-              <a:srgbClr val="00B050"/>
+              <a:srgbClr val="0070C0"/>
             </a:solidFill>
             <a:ln>
               <a:noFill/>
@@ -5434,7 +5611,7 @@
           </c:tx>
           <c:spPr>
             <a:solidFill>
-              <a:srgbClr val="FFFF00"/>
+              <a:srgbClr val="0070C0"/>
             </a:solidFill>
             <a:ln>
               <a:noFill/>
@@ -6065,7 +6242,7 @@
           </c:tx>
           <c:spPr>
             <a:solidFill>
-              <a:srgbClr val="00B050"/>
+              <a:srgbClr val="0070C0"/>
             </a:solidFill>
             <a:ln>
               <a:noFill/>
@@ -10572,7 +10749,7 @@
           </c:tx>
           <c:spPr>
             <a:solidFill>
-              <a:srgbClr val="C00000"/>
+              <a:srgbClr val="0070C0"/>
             </a:solidFill>
             <a:ln>
               <a:noFill/>

</xml_diff>